<commit_message>
Editing of UML Class diagram
</commit_message>
<xml_diff>
--- a/UML Class Diagram.docx
+++ b/UML Class Diagram.docx
@@ -1,6 +1,6 @@
 
 <file path=word/document.xml><?xml version="1.0" encoding="utf-8"?>
-<w:document xmlns:wpc="http://schemas.microsoft.com/office/word/2010/wordprocessingCanvas" xmlns:cx="http://schemas.microsoft.com/office/drawing/2014/chartex" xmlns:cx1="http://schemas.microsoft.com/office/drawing/2015/9/8/chartex" xmlns:cx2="http://schemas.microsoft.com/office/drawing/2015/10/21/chartex" xmlns:cx3="http://schemas.microsoft.com/office/drawing/2016/5/9/chartex" xmlns:cx4="http://schemas.microsoft.com/office/drawing/2016/5/10/chartex" xmlns:cx5="http://schemas.microsoft.com/office/drawing/2016/5/11/chartex" xmlns:cx6="http://schemas.microsoft.com/office/drawing/2016/5/12/chartex" xmlns:cx7="http://schemas.microsoft.com/office/drawing/2016/5/13/chartex" xmlns:cx8="http://schemas.microsoft.com/office/drawing/2016/5/14/chartex" xmlns:mc="http://schemas.openxmlformats.org/markup-compatibility/2006" xmlns:aink="http://schemas.microsoft.com/office/drawing/2016/ink" xmlns:am3d="http://schemas.microsoft.com/office/drawing/2017/model3d" xmlns:o="urn:schemas-microsoft-com:office:office" xmlns:r="http://schemas.openxmlformats.org/officeDocument/2006/relationships" xmlns:m="http://schemas.openxmlformats.org/officeDocument/2006/math" xmlns:v="urn:schemas-microsoft-com:vml" xmlns:wp14="http://schemas.microsoft.com/office/word/2010/wordprocessingDrawing" xmlns:wp="http://schemas.openxmlformats.org/drawingml/2006/wordprocessingDrawing" xmlns:w10="urn:schemas-microsoft-com:office:word" xmlns:w="http://schemas.openxmlformats.org/wordprocessingml/2006/main" xmlns:w14="http://schemas.microsoft.com/office/word/2010/wordml" xmlns:w15="http://schemas.microsoft.com/office/word/2012/wordml" xmlns:w16cex="http://schemas.microsoft.com/office/word/2018/wordml/cex" xmlns:w16cid="http://schemas.microsoft.com/office/word/2016/wordml/cid" xmlns:w16="http://schemas.microsoft.com/office/word/2018/wordml" xmlns:w16se="http://schemas.microsoft.com/office/word/2015/wordml/symex" xmlns:wpg="http://schemas.microsoft.com/office/word/2010/wordprocessingGroup" xmlns:wpi="http://schemas.microsoft.com/office/word/2010/wordprocessingInk" xmlns:wne="http://schemas.microsoft.com/office/word/2006/wordml" xmlns:wps="http://schemas.microsoft.com/office/word/2010/wordprocessingShape" mc:Ignorable="w14 w15 w16se w16cid w16 w16cex wp14">
+<w:document xmlns:wpc="http://schemas.microsoft.com/office/word/2010/wordprocessingCanvas" xmlns:cx="http://schemas.microsoft.com/office/drawing/2014/chartex" xmlns:cx1="http://schemas.microsoft.com/office/drawing/2015/9/8/chartex" xmlns:cx2="http://schemas.microsoft.com/office/drawing/2015/10/21/chartex" xmlns:cx3="http://schemas.microsoft.com/office/drawing/2016/5/9/chartex" xmlns:cx4="http://schemas.microsoft.com/office/drawing/2016/5/10/chartex" xmlns:cx5="http://schemas.microsoft.com/office/drawing/2016/5/11/chartex" xmlns:cx6="http://schemas.microsoft.com/office/drawing/2016/5/12/chartex" xmlns:cx7="http://schemas.microsoft.com/office/drawing/2016/5/13/chartex" xmlns:cx8="http://schemas.microsoft.com/office/drawing/2016/5/14/chartex" xmlns:mc="http://schemas.openxmlformats.org/markup-compatibility/2006" xmlns:aink="http://schemas.microsoft.com/office/drawing/2016/ink" xmlns:am3d="http://schemas.microsoft.com/office/drawing/2017/model3d" xmlns:o="urn:schemas-microsoft-com:office:office" xmlns:r="http://schemas.openxmlformats.org/officeDocument/2006/relationships" xmlns:m="http://schemas.openxmlformats.org/officeDocument/2006/math" xmlns:v="urn:schemas-microsoft-com:vml" xmlns:wp14="http://schemas.microsoft.com/office/word/2010/wordprocessingDrawing" xmlns:wp="http://schemas.openxmlformats.org/drawingml/2006/wordprocessingDrawing" xmlns:w10="urn:schemas-microsoft-com:office:word" xmlns:w="http://schemas.openxmlformats.org/wordprocessingml/2006/main" xmlns:w14="http://schemas.microsoft.com/office/word/2010/wordml" xmlns:w15="http://schemas.microsoft.com/office/word/2012/wordml" xmlns:w16cex="http://schemas.microsoft.com/office/word/2018/wordml/cex" xmlns:w16cid="http://schemas.microsoft.com/office/word/2016/wordml/cid" xmlns:w16="http://schemas.microsoft.com/office/word/2018/wordml" xmlns:w16sdtdh="http://schemas.microsoft.com/office/word/2020/wordml/sdtdatahash" xmlns:w16se="http://schemas.microsoft.com/office/word/2015/wordml/symex" xmlns:wpg="http://schemas.microsoft.com/office/word/2010/wordprocessingGroup" xmlns:wpi="http://schemas.microsoft.com/office/word/2010/wordprocessingInk" xmlns:wne="http://schemas.microsoft.com/office/word/2006/wordml" xmlns:wps="http://schemas.microsoft.com/office/word/2010/wordprocessingShape" mc:Ignorable="w14 w15 w16se w16cid w16 w16cex w16sdtdh wp14">
   <w:body>
     <w:tbl>
       <w:tblPr>
@@ -50,102 +50,57 @@
               <w:t>-health</w:t>
             </w:r>
             <w:r>
+              <w:t>: int;</w:t>
+            </w:r>
+          </w:p>
+          <w:p>
+            <w:r>
+              <w:t>-speed</w:t>
+            </w:r>
+            <w:r>
+              <w:t>: int;</w:t>
+            </w:r>
+          </w:p>
+          <w:p>
+            <w:r>
+              <w:t>-capacity</w:t>
+            </w:r>
+            <w:r>
+              <w:t>: int;</w:t>
+            </w:r>
+          </w:p>
+          <w:p>
+            <w:r>
+              <w:t>-strength</w:t>
+            </w:r>
+            <w:r>
               <w:t xml:space="preserve">: </w:t>
             </w:r>
-            <w:proofErr w:type="gramStart"/>
-            <w:r>
-              <w:t>int;</w:t>
-            </w:r>
-            <w:proofErr w:type="gramEnd"/>
-          </w:p>
-          <w:p>
-            <w:r>
-              <w:t>-speed</w:t>
-            </w:r>
-            <w:r>
-              <w:t xml:space="preserve">: </w:t>
-            </w:r>
-            <w:proofErr w:type="gramStart"/>
-            <w:r>
-              <w:t>int;</w:t>
-            </w:r>
-            <w:proofErr w:type="gramEnd"/>
-          </w:p>
-          <w:p>
-            <w:r>
-              <w:t>-capacity</w:t>
-            </w:r>
-            <w:r>
-              <w:t xml:space="preserve">: </w:t>
-            </w:r>
-            <w:proofErr w:type="gramStart"/>
-            <w:r>
-              <w:t>int;</w:t>
-            </w:r>
-            <w:proofErr w:type="gramEnd"/>
-          </w:p>
-          <w:p>
-            <w:r>
-              <w:t>-strength</w:t>
-            </w:r>
-            <w:r>
-              <w:t xml:space="preserve">: </w:t>
-            </w:r>
-            <w:proofErr w:type="gramStart"/>
             <w:r>
               <w:t>Damage;</w:t>
             </w:r>
-            <w:proofErr w:type="gramEnd"/>
           </w:p>
           <w:p>
             <w:r>
               <w:t xml:space="preserve">-weakness: </w:t>
             </w:r>
-            <w:proofErr w:type="gramStart"/>
             <w:r>
               <w:t>Damage;</w:t>
             </w:r>
-            <w:proofErr w:type="gramEnd"/>
-          </w:p>
-          <w:p>
-            <w:r>
-              <w:t xml:space="preserve">-crew: </w:t>
-            </w:r>
-            <w:proofErr w:type="spellStart"/>
-            <w:r>
-              <w:t>ArrayList</w:t>
-            </w:r>
-            <w:proofErr w:type="spellEnd"/>
-            <w:r>
-              <w:t>&lt;Crewmate</w:t>
-            </w:r>
-            <w:proofErr w:type="gramStart"/>
-            <w:r>
-              <w:t>&gt;;</w:t>
-            </w:r>
-            <w:proofErr w:type="gramEnd"/>
-          </w:p>
-          <w:p>
-            <w:r>
-              <w:t xml:space="preserve">-name: </w:t>
-            </w:r>
-            <w:proofErr w:type="gramStart"/>
-            <w:r>
-              <w:t>String;</w:t>
-            </w:r>
-            <w:proofErr w:type="gramEnd"/>
-          </w:p>
-          <w:p>
-            <w:r>
-              <w:t xml:space="preserve">-inventory: </w:t>
-            </w:r>
-            <w:proofErr w:type="spellStart"/>
-            <w:r>
-              <w:t>ArrayList</w:t>
-            </w:r>
-            <w:proofErr w:type="spellEnd"/>
-            <w:r>
-              <w:t>&lt;Item&gt;;</w:t>
+          </w:p>
+          <w:p>
+            <w:r>
+              <w:t>-crew: ArrayList&lt;Crewmate&gt;;</w:t>
+            </w:r>
+          </w:p>
+          <w:p>
+            <w:r>
+              <w:t>-name: String;</w:t>
+            </w:r>
+          </w:p>
+          <w:p>
+            <w:r>
+              <w:t>-inventory: ArrayList&lt;Item&gt;;</w:t>
             </w:r>
           </w:p>
         </w:tc>
@@ -160,59 +115,22 @@
           </w:tcPr>
           <w:p>
             <w:r>
-              <w:t>+</w:t>
-            </w:r>
-            <w:proofErr w:type="gramStart"/>
-            <w:r>
-              <w:t>Sail(</w:t>
-            </w:r>
-            <w:proofErr w:type="gramEnd"/>
-            <w:r>
-              <w:t>);</w:t>
-            </w:r>
-          </w:p>
-          <w:p>
-            <w:r>
-              <w:t>+</w:t>
-            </w:r>
-            <w:proofErr w:type="gramStart"/>
-            <w:r>
-              <w:t>Repair(</w:t>
-            </w:r>
-            <w:proofErr w:type="gramEnd"/>
-            <w:r>
-              <w:t>);</w:t>
-            </w:r>
-          </w:p>
-          <w:p>
-            <w:r>
-              <w:t>+</w:t>
-            </w:r>
-            <w:proofErr w:type="gramStart"/>
-            <w:r>
-              <w:t>Attack(</w:t>
-            </w:r>
-            <w:proofErr w:type="gramEnd"/>
-            <w:r>
-              <w:t>);</w:t>
-            </w:r>
-          </w:p>
-          <w:p>
-            <w:r>
-              <w:t>+</w:t>
-            </w:r>
-            <w:proofErr w:type="spellStart"/>
-            <w:proofErr w:type="gramStart"/>
-            <w:r>
-              <w:t>TakeDamage</w:t>
-            </w:r>
-            <w:proofErr w:type="spellEnd"/>
-            <w:r>
-              <w:t>(</w:t>
-            </w:r>
-            <w:proofErr w:type="gramEnd"/>
-            <w:r>
-              <w:t>);</w:t>
+              <w:t>+Sail();</w:t>
+            </w:r>
+          </w:p>
+          <w:p>
+            <w:r>
+              <w:t>+Repair();</w:t>
+            </w:r>
+          </w:p>
+          <w:p>
+            <w:r>
+              <w:t>+Attack();</w:t>
+            </w:r>
+          </w:p>
+          <w:p>
+            <w:r>
+              <w:t>+TakeDamage();</w:t>
             </w:r>
           </w:p>
         </w:tc>
@@ -249,7 +167,7 @@
                 <w:b/>
                 <w:bCs/>
               </w:rPr>
-              <w:t>Captain</w:t>
+              <w:t>Player</w:t>
             </w:r>
           </w:p>
         </w:tc>
@@ -264,49 +182,18 @@
           </w:tcPr>
           <w:p>
             <w:r>
-              <w:t xml:space="preserve">-gold: </w:t>
-            </w:r>
-            <w:proofErr w:type="gramStart"/>
-            <w:r>
-              <w:t>int;</w:t>
-            </w:r>
-            <w:proofErr w:type="gramEnd"/>
-          </w:p>
-          <w:p>
-            <w:r>
-              <w:t>-</w:t>
-            </w:r>
-            <w:proofErr w:type="spellStart"/>
-            <w:r>
-              <w:t>deckSize</w:t>
-            </w:r>
-            <w:proofErr w:type="spellEnd"/>
-            <w:r>
-              <w:t xml:space="preserve">: </w:t>
-            </w:r>
-            <w:proofErr w:type="gramStart"/>
-            <w:r>
-              <w:t>int;</w:t>
-            </w:r>
-            <w:proofErr w:type="gramEnd"/>
-          </w:p>
-          <w:p>
-            <w:r>
-              <w:t xml:space="preserve">-cards: </w:t>
-            </w:r>
-            <w:proofErr w:type="spellStart"/>
-            <w:r>
-              <w:t>ArrayList</w:t>
-            </w:r>
-            <w:proofErr w:type="spellEnd"/>
-            <w:r>
-              <w:t>&lt;Card</w:t>
-            </w:r>
-            <w:proofErr w:type="gramStart"/>
-            <w:r>
-              <w:t>&gt;;</w:t>
-            </w:r>
-            <w:proofErr w:type="gramEnd"/>
+              <w:t>-gold: int;</w:t>
+            </w:r>
+          </w:p>
+          <w:p>
+            <w:r>
+              <w:t>-deckSize: int;</w:t>
+            </w:r>
+          </w:p>
+          <w:p>
+            <w:r>
+              <w:t>-cards: ArrayList&lt;Card&gt;;</w:t>
+            </w:r>
           </w:p>
           <w:p>
             <w:r>
@@ -325,56 +212,17 @@
           </w:tcPr>
           <w:p>
             <w:r>
-              <w:t>+</w:t>
-            </w:r>
-            <w:proofErr w:type="spellStart"/>
-            <w:proofErr w:type="gramStart"/>
-            <w:r>
-              <w:t>PlayCard</w:t>
-            </w:r>
-            <w:proofErr w:type="spellEnd"/>
-            <w:r>
-              <w:t>(</w:t>
-            </w:r>
-            <w:proofErr w:type="gramEnd"/>
-            <w:r>
-              <w:t>);</w:t>
-            </w:r>
-          </w:p>
-          <w:p>
-            <w:r>
-              <w:t>+</w:t>
-            </w:r>
-            <w:proofErr w:type="spellStart"/>
-            <w:proofErr w:type="gramStart"/>
-            <w:r>
-              <w:t>AddGold</w:t>
-            </w:r>
-            <w:proofErr w:type="spellEnd"/>
-            <w:r>
-              <w:t>(</w:t>
-            </w:r>
-            <w:proofErr w:type="gramEnd"/>
-            <w:r>
-              <w:t>);</w:t>
-            </w:r>
-          </w:p>
-          <w:p>
-            <w:r>
-              <w:t>+</w:t>
-            </w:r>
-            <w:proofErr w:type="spellStart"/>
-            <w:proofErr w:type="gramStart"/>
-            <w:r>
-              <w:t>RemoveGold</w:t>
-            </w:r>
-            <w:proofErr w:type="spellEnd"/>
-            <w:r>
-              <w:t>(</w:t>
-            </w:r>
-            <w:proofErr w:type="gramEnd"/>
-            <w:r>
-              <w:t>);</w:t>
+              <w:t>+PlayCard();</w:t>
+            </w:r>
+          </w:p>
+          <w:p>
+            <w:r>
+              <w:t>+AddGold();</w:t>
+            </w:r>
+          </w:p>
+          <w:p>
+            <w:r>
+              <w:t>+RemoveGold();</w:t>
             </w:r>
           </w:p>
         </w:tc>
@@ -429,45 +277,22 @@
               <w:t>-</w:t>
             </w:r>
             <w:r>
-              <w:t xml:space="preserve">days: </w:t>
-            </w:r>
-            <w:proofErr w:type="gramStart"/>
-            <w:r>
-              <w:t>int;</w:t>
-            </w:r>
-            <w:proofErr w:type="gramEnd"/>
-          </w:p>
-          <w:p>
-            <w:r>
-              <w:t xml:space="preserve">-source: </w:t>
-            </w:r>
-            <w:proofErr w:type="gramStart"/>
-            <w:r>
-              <w:t>Island;</w:t>
-            </w:r>
-            <w:proofErr w:type="gramEnd"/>
-          </w:p>
-          <w:p>
-            <w:r>
-              <w:t xml:space="preserve">-destination: </w:t>
-            </w:r>
-            <w:proofErr w:type="gramStart"/>
-            <w:r>
-              <w:t>Island;</w:t>
-            </w:r>
-            <w:proofErr w:type="gramEnd"/>
-          </w:p>
-          <w:p>
-            <w:r>
-              <w:t xml:space="preserve">-dangers: </w:t>
-            </w:r>
-            <w:proofErr w:type="spellStart"/>
-            <w:r>
-              <w:t>ArrayList</w:t>
-            </w:r>
-            <w:proofErr w:type="spellEnd"/>
-            <w:r>
-              <w:t>&lt;Event&gt;;</w:t>
+              <w:t>days: int;</w:t>
+            </w:r>
+          </w:p>
+          <w:p>
+            <w:r>
+              <w:t>-source: Island;</w:t>
+            </w:r>
+          </w:p>
+          <w:p>
+            <w:r>
+              <w:t>-destination: Island;</w:t>
+            </w:r>
+          </w:p>
+          <w:p>
+            <w:r>
+              <w:t>-dangers: ArrayList&lt;Event&gt;;</w:t>
             </w:r>
           </w:p>
         </w:tc>
@@ -522,62 +347,31 @@
               <w:t>-stores</w:t>
             </w:r>
             <w:r>
-              <w:t xml:space="preserve">: </w:t>
-            </w:r>
-            <w:proofErr w:type="spellStart"/>
-            <w:r>
-              <w:t>ArrayList</w:t>
-            </w:r>
-            <w:proofErr w:type="spellEnd"/>
-            <w:r>
-              <w:t>&lt;Store</w:t>
-            </w:r>
-            <w:proofErr w:type="gramStart"/>
-            <w:r>
-              <w:t>&gt;;</w:t>
-            </w:r>
-            <w:proofErr w:type="gramEnd"/>
+              <w:t>: ArrayList&lt;Store&gt;;</w:t>
+            </w:r>
           </w:p>
           <w:p>
             <w:r>
               <w:t>-name</w:t>
             </w:r>
             <w:r>
-              <w:t xml:space="preserve">: </w:t>
-            </w:r>
-            <w:proofErr w:type="gramStart"/>
-            <w:r>
-              <w:t>String;</w:t>
-            </w:r>
-            <w:proofErr w:type="gramEnd"/>
+              <w:t>: String;</w:t>
+            </w:r>
           </w:p>
           <w:p>
             <w:r>
               <w:t>-size</w:t>
             </w:r>
             <w:r>
-              <w:t xml:space="preserve">: </w:t>
-            </w:r>
-            <w:proofErr w:type="gramStart"/>
-            <w:r>
-              <w:t>int;</w:t>
-            </w:r>
-            <w:proofErr w:type="gramEnd"/>
+              <w:t>: int;</w:t>
+            </w:r>
           </w:p>
           <w:p>
             <w:r>
               <w:t>-routes</w:t>
             </w:r>
             <w:r>
-              <w:t xml:space="preserve">: </w:t>
-            </w:r>
-            <w:proofErr w:type="spellStart"/>
-            <w:r>
-              <w:t>ArrayList</w:t>
-            </w:r>
-            <w:proofErr w:type="spellEnd"/>
-            <w:r>
-              <w:t>&lt;Route&gt;;</w:t>
+              <w:t>: ArrayList&lt;Route&gt;;</w:t>
             </w:r>
           </w:p>
         </w:tc>
@@ -592,56 +386,109 @@
           </w:tcPr>
           <w:p>
             <w:r>
-              <w:t>+</w:t>
-            </w:r>
-            <w:proofErr w:type="spellStart"/>
-            <w:proofErr w:type="gramStart"/>
-            <w:r>
-              <w:t>GetStores</w:t>
-            </w:r>
-            <w:proofErr w:type="spellEnd"/>
-            <w:r>
-              <w:t>(</w:t>
-            </w:r>
-            <w:proofErr w:type="gramEnd"/>
-            <w:r>
-              <w:t>);</w:t>
-            </w:r>
-          </w:p>
-          <w:p>
-            <w:r>
-              <w:t>+</w:t>
-            </w:r>
-            <w:proofErr w:type="spellStart"/>
-            <w:proofErr w:type="gramStart"/>
-            <w:r>
-              <w:t>GetName</w:t>
-            </w:r>
-            <w:proofErr w:type="spellEnd"/>
-            <w:r>
-              <w:t>(</w:t>
-            </w:r>
-            <w:proofErr w:type="gramEnd"/>
-            <w:r>
-              <w:t>);</w:t>
-            </w:r>
-          </w:p>
-          <w:p>
-            <w:r>
-              <w:t>+</w:t>
-            </w:r>
-            <w:proofErr w:type="spellStart"/>
-            <w:proofErr w:type="gramStart"/>
-            <w:r>
-              <w:t>GetRoutes</w:t>
-            </w:r>
-            <w:proofErr w:type="spellEnd"/>
-            <w:r>
-              <w:t>(</w:t>
-            </w:r>
-            <w:proofErr w:type="gramEnd"/>
-            <w:r>
-              <w:t>);</w:t>
+              <w:t>+GetStores();</w:t>
+            </w:r>
+          </w:p>
+          <w:p>
+            <w:r>
+              <w:t>+GetName();</w:t>
+            </w:r>
+          </w:p>
+          <w:p>
+            <w:r>
+              <w:t>+GetRoutes();</w:t>
+            </w:r>
+          </w:p>
+        </w:tc>
+      </w:tr>
+    </w:tbl>
+    <w:tbl>
+      <w:tblPr>
+        <w:tblStyle w:val="TableGrid"/>
+        <w:tblpPr w:leftFromText="180" w:rightFromText="180" w:vertAnchor="text" w:horzAnchor="page" w:tblpX="5137" w:tblpY="285"/>
+        <w:tblW w:w="0" w:type="auto"/>
+        <w:tblLook w:val="04A0" w:firstRow="1" w:lastRow="0" w:firstColumn="1" w:lastColumn="0" w:noHBand="0" w:noVBand="1"/>
+      </w:tblPr>
+      <w:tblGrid>
+        <w:gridCol w:w="2813"/>
+      </w:tblGrid>
+      <w:tr>
+        <w:trPr>
+          <w:trHeight w:val="276"/>
+        </w:trPr>
+        <w:tc>
+          <w:tcPr>
+            <w:tcW w:w="2813" w:type="dxa"/>
+          </w:tcPr>
+          <w:p>
+            <w:pPr>
+              <w:jc w:val="center"/>
+              <w:rPr>
+                <w:b/>
+                <w:bCs/>
+              </w:rPr>
+            </w:pPr>
+            <w:r>
+              <w:rPr>
+                <w:b/>
+                <w:bCs/>
+              </w:rPr>
+              <w:t>Display</w:t>
+            </w:r>
+          </w:p>
+        </w:tc>
+      </w:tr>
+      <w:tr>
+        <w:trPr>
+          <w:trHeight w:val="561"/>
+        </w:trPr>
+        <w:tc>
+          <w:tcPr>
+            <w:tcW w:w="2813" w:type="dxa"/>
+          </w:tcPr>
+          <w:p>
+            <w:r>
+              <w:t>-stores: ArrayList&lt;Store&gt;;</w:t>
+            </w:r>
+          </w:p>
+          <w:p>
+            <w:r>
+              <w:t>-name: String;</w:t>
+            </w:r>
+          </w:p>
+          <w:p>
+            <w:r>
+              <w:t>-size: int;</w:t>
+            </w:r>
+          </w:p>
+          <w:p>
+            <w:r>
+              <w:t>-routes: ArrayList&lt;Route&gt;;</w:t>
+            </w:r>
+          </w:p>
+        </w:tc>
+      </w:tr>
+      <w:tr>
+        <w:trPr>
+          <w:trHeight w:val="825"/>
+        </w:trPr>
+        <w:tc>
+          <w:tcPr>
+            <w:tcW w:w="2813" w:type="dxa"/>
+          </w:tcPr>
+          <w:p>
+            <w:r>
+              <w:t>+GetStores();</w:t>
+            </w:r>
+          </w:p>
+          <w:p>
+            <w:r>
+              <w:t>+GetName();</w:t>
+            </w:r>
+          </w:p>
+          <w:p>
+            <w:r>
+              <w:t>+GetRoutes();</w:t>
             </w:r>
           </w:p>
         </w:tc>
@@ -706,36 +553,15 @@
               <w:t>stock</w:t>
             </w:r>
             <w:r>
-              <w:t xml:space="preserve">: </w:t>
-            </w:r>
-            <w:proofErr w:type="spellStart"/>
-            <w:r>
-              <w:t>ArrayList</w:t>
-            </w:r>
-            <w:proofErr w:type="spellEnd"/>
-            <w:r>
-              <w:t>&lt;Item</w:t>
-            </w:r>
-            <w:proofErr w:type="gramStart"/>
-            <w:r>
-              <w:t>&gt;;</w:t>
-            </w:r>
-            <w:proofErr w:type="gramEnd"/>
+              <w:t>: ArrayList&lt;Item&gt;;</w:t>
+            </w:r>
           </w:p>
           <w:p>
             <w:r>
               <w:t>-quota</w:t>
             </w:r>
             <w:r>
-              <w:t xml:space="preserve">: </w:t>
-            </w:r>
-            <w:proofErr w:type="spellStart"/>
-            <w:r>
-              <w:t>ArrayList</w:t>
-            </w:r>
-            <w:proofErr w:type="spellEnd"/>
-            <w:r>
-              <w:t>&lt;Item&gt;;</w:t>
+              <w:t>: ArrayList&lt;Item&gt;;</w:t>
             </w:r>
           </w:p>
         </w:tc>
@@ -750,204 +576,25 @@
           </w:tcPr>
           <w:p>
             <w:r>
+              <w:t>+Buy();</w:t>
+            </w:r>
+          </w:p>
+          <w:p>
+            <w:r>
+              <w:t>+GetStock();</w:t>
+            </w:r>
+          </w:p>
+          <w:p>
+            <w:r>
+              <w:t>+GetQuota();</w:t>
+            </w:r>
+          </w:p>
+          <w:p>
+            <w:r>
               <w:t>+</w:t>
             </w:r>
-            <w:proofErr w:type="gramStart"/>
-            <w:r>
-              <w:t>Buy(</w:t>
-            </w:r>
-            <w:proofErr w:type="gramEnd"/>
-            <w:r>
-              <w:t>);</w:t>
-            </w:r>
-          </w:p>
-          <w:p>
-            <w:r>
-              <w:t>+</w:t>
-            </w:r>
-            <w:proofErr w:type="spellStart"/>
-            <w:proofErr w:type="gramStart"/>
-            <w:r>
-              <w:t>GetStock</w:t>
-            </w:r>
-            <w:proofErr w:type="spellEnd"/>
-            <w:r>
-              <w:t>(</w:t>
-            </w:r>
-            <w:proofErr w:type="gramEnd"/>
-            <w:r>
-              <w:t>);</w:t>
-            </w:r>
-          </w:p>
-          <w:p>
-            <w:r>
-              <w:t>+</w:t>
-            </w:r>
-            <w:proofErr w:type="spellStart"/>
-            <w:proofErr w:type="gramStart"/>
-            <w:r>
-              <w:t>GetQuota</w:t>
-            </w:r>
-            <w:proofErr w:type="spellEnd"/>
-            <w:r>
-              <w:t>(</w:t>
-            </w:r>
-            <w:proofErr w:type="gramEnd"/>
-            <w:r>
-              <w:t>);</w:t>
-            </w:r>
-          </w:p>
-          <w:p>
-            <w:r>
-              <w:t>+</w:t>
-            </w:r>
-            <w:proofErr w:type="gramStart"/>
-            <w:r>
-              <w:t>Sell(</w:t>
-            </w:r>
-            <w:proofErr w:type="gramEnd"/>
-            <w:r>
-              <w:t>);</w:t>
-            </w:r>
-          </w:p>
-        </w:tc>
-      </w:tr>
-    </w:tbl>
-    <w:tbl>
-      <w:tblPr>
-        <w:tblStyle w:val="TableGrid"/>
-        <w:tblpPr w:leftFromText="180" w:rightFromText="180" w:vertAnchor="text" w:horzAnchor="page" w:tblpX="5096" w:tblpY="-1706"/>
-        <w:tblW w:w="0" w:type="auto"/>
-        <w:tblLook w:val="04A0" w:firstRow="1" w:lastRow="0" w:firstColumn="1" w:lastColumn="0" w:noHBand="0" w:noVBand="1"/>
-      </w:tblPr>
-      <w:tblGrid>
-        <w:gridCol w:w="2813"/>
-      </w:tblGrid>
-      <w:tr>
-        <w:trPr>
-          <w:trHeight w:val="276"/>
-        </w:trPr>
-        <w:tc>
-          <w:tcPr>
-            <w:tcW w:w="2813" w:type="dxa"/>
-          </w:tcPr>
-          <w:p>
-            <w:pPr>
-              <w:jc w:val="center"/>
-              <w:rPr>
-                <w:b/>
-                <w:bCs/>
-              </w:rPr>
-            </w:pPr>
-            <w:r>
-              <w:rPr>
-                <w:b/>
-                <w:bCs/>
-              </w:rPr>
-              <w:t>Crewmate</w:t>
-            </w:r>
-          </w:p>
-        </w:tc>
-      </w:tr>
-      <w:tr>
-        <w:trPr>
-          <w:trHeight w:val="561"/>
-        </w:trPr>
-        <w:tc>
-          <w:tcPr>
-            <w:tcW w:w="2813" w:type="dxa"/>
-          </w:tcPr>
-          <w:p>
-            <w:r>
-              <w:t>-health</w:t>
-            </w:r>
-            <w:r>
-              <w:t xml:space="preserve">: </w:t>
-            </w:r>
-            <w:proofErr w:type="gramStart"/>
-            <w:r>
-              <w:t>int;</w:t>
-            </w:r>
-            <w:proofErr w:type="gramEnd"/>
-          </w:p>
-          <w:p>
-            <w:r>
-              <w:t>-skill</w:t>
-            </w:r>
-            <w:r>
-              <w:t>: TBD</w:t>
-            </w:r>
-          </w:p>
-          <w:p>
-            <w:r>
-              <w:t xml:space="preserve">-attack: </w:t>
-            </w:r>
-            <w:proofErr w:type="gramStart"/>
-            <w:r>
-              <w:t>Damage;</w:t>
-            </w:r>
-            <w:proofErr w:type="gramEnd"/>
-          </w:p>
-          <w:p>
-            <w:r>
-              <w:t>-name</w:t>
-            </w:r>
-            <w:r>
-              <w:t>: String;</w:t>
-            </w:r>
-          </w:p>
-        </w:tc>
-      </w:tr>
-      <w:tr>
-        <w:trPr>
-          <w:trHeight w:val="825"/>
-        </w:trPr>
-        <w:tc>
-          <w:tcPr>
-            <w:tcW w:w="2813" w:type="dxa"/>
-          </w:tcPr>
-          <w:p>
-            <w:r>
-              <w:t>+</w:t>
-            </w:r>
-            <w:proofErr w:type="spellStart"/>
-            <w:proofErr w:type="gramStart"/>
-            <w:r>
-              <w:t>GetSkill</w:t>
-            </w:r>
-            <w:proofErr w:type="spellEnd"/>
-            <w:r>
-              <w:t>(</w:t>
-            </w:r>
-            <w:proofErr w:type="gramEnd"/>
-            <w:r>
-              <w:t>);</w:t>
-            </w:r>
-          </w:p>
-          <w:p>
-            <w:r>
-              <w:t>+</w:t>
-            </w:r>
-            <w:proofErr w:type="gramStart"/>
-            <w:r>
-              <w:t>Attack(</w:t>
-            </w:r>
-            <w:proofErr w:type="gramEnd"/>
-            <w:r>
-              <w:t>);</w:t>
-            </w:r>
-          </w:p>
-          <w:p>
-            <w:r>
-              <w:t>+</w:t>
-            </w:r>
-            <w:proofErr w:type="gramStart"/>
-            <w:r>
-              <w:t>Heal(</w:t>
-            </w:r>
-            <w:proofErr w:type="gramEnd"/>
-            <w:r>
-              <w:t>);</w:t>
+            <w:r>
+              <w:t>Sell();</w:t>
             </w:r>
           </w:p>
         </w:tc>
@@ -999,23 +646,13 @@
           </w:tcPr>
           <w:p>
             <w:r>
-              <w:t xml:space="preserve">-description: </w:t>
-            </w:r>
-            <w:proofErr w:type="gramStart"/>
-            <w:r>
-              <w:t>String;</w:t>
-            </w:r>
-            <w:proofErr w:type="gramEnd"/>
-          </w:p>
-          <w:p>
-            <w:r>
-              <w:t xml:space="preserve">-name: </w:t>
-            </w:r>
-            <w:proofErr w:type="gramStart"/>
-            <w:r>
-              <w:t>String;</w:t>
-            </w:r>
-            <w:proofErr w:type="gramEnd"/>
+              <w:t>-description: String;</w:t>
+            </w:r>
+          </w:p>
+          <w:p>
+            <w:r>
+              <w:t>-name: String;</w:t>
+            </w:r>
           </w:p>
           <w:p>
             <w:r>
@@ -1104,20 +741,7 @@
               </mc:AlternateContent>
             </w:r>
             <w:r>
-              <w:t>+</w:t>
-            </w:r>
-            <w:proofErr w:type="spellStart"/>
-            <w:proofErr w:type="gramStart"/>
-            <w:r>
-              <w:t>GetOutcome</w:t>
-            </w:r>
-            <w:proofErr w:type="spellEnd"/>
-            <w:r>
-              <w:t>(</w:t>
-            </w:r>
-            <w:proofErr w:type="gramEnd"/>
-            <w:r>
-              <w:t>)</w:t>
+              <w:t>+GetOutcome()</w:t>
             </w:r>
             <w:r>
               <w:t>;</w:t>
@@ -1175,45 +799,22 @@
               <w:t>-</w:t>
             </w:r>
             <w:r>
-              <w:t xml:space="preserve">name: </w:t>
-            </w:r>
-            <w:proofErr w:type="gramStart"/>
-            <w:r>
-              <w:t>String;</w:t>
-            </w:r>
-            <w:proofErr w:type="gramEnd"/>
-          </w:p>
-          <w:p>
-            <w:r>
-              <w:t xml:space="preserve">-description: </w:t>
-            </w:r>
-            <w:proofErr w:type="gramStart"/>
-            <w:r>
-              <w:t>String;</w:t>
-            </w:r>
-            <w:proofErr w:type="gramEnd"/>
-          </w:p>
-          <w:p>
-            <w:r>
-              <w:t xml:space="preserve">-size: </w:t>
-            </w:r>
-            <w:proofErr w:type="gramStart"/>
-            <w:r>
-              <w:t>int;</w:t>
-            </w:r>
-            <w:proofErr w:type="gramEnd"/>
-          </w:p>
-          <w:p>
-            <w:r>
-              <w:t>-</w:t>
-            </w:r>
-            <w:proofErr w:type="spellStart"/>
-            <w:r>
-              <w:t>basePrice</w:t>
-            </w:r>
-            <w:proofErr w:type="spellEnd"/>
-            <w:r>
-              <w:t xml:space="preserve">: </w:t>
+              <w:t>name: String;</w:t>
+            </w:r>
+          </w:p>
+          <w:p>
+            <w:r>
+              <w:t>-description: String;</w:t>
+            </w:r>
+          </w:p>
+          <w:p>
+            <w:r>
+              <w:t>-size: int;</w:t>
+            </w:r>
+          </w:p>
+          <w:p>
+            <w:r>
+              <w:t xml:space="preserve">-basePrice: </w:t>
             </w:r>
             <w:r>
               <w:t>int</w:t>
@@ -1247,18 +848,8 @@
             <w:r>
               <w:t>+</w:t>
             </w:r>
-            <w:proofErr w:type="spellStart"/>
-            <w:proofErr w:type="gramStart"/>
-            <w:r>
-              <w:t>GetPrice</w:t>
-            </w:r>
-            <w:proofErr w:type="spellEnd"/>
-            <w:r>
-              <w:t>(</w:t>
-            </w:r>
-            <w:proofErr w:type="gramEnd"/>
-            <w:r>
-              <w:t>);</w:t>
+            <w:r>
+              <w:t>GetType(): ItemType;</w:t>
             </w:r>
           </w:p>
         </w:tc>
@@ -1345,15 +936,15 @@
         <w:tblLook w:val="04A0" w:firstRow="1" w:lastRow="0" w:firstColumn="1" w:lastColumn="0" w:noHBand="0" w:noVBand="1"/>
       </w:tblPr>
       <w:tblGrid>
-        <w:gridCol w:w="2813"/>
+        <w:gridCol w:w="3646"/>
       </w:tblGrid>
       <w:tr>
         <w:trPr>
-          <w:trHeight w:val="276"/>
-        </w:trPr>
-        <w:tc>
-          <w:tcPr>
-            <w:tcW w:w="2813" w:type="dxa"/>
+          <w:trHeight w:val="335"/>
+        </w:trPr>
+        <w:tc>
+          <w:tcPr>
+            <w:tcW w:w="3646" w:type="dxa"/>
           </w:tcPr>
           <w:p>
             <w:pPr>
@@ -1375,30 +966,95 @@
       </w:tr>
       <w:tr>
         <w:trPr>
-          <w:trHeight w:val="561"/>
-        </w:trPr>
-        <w:tc>
-          <w:tcPr>
-            <w:tcW w:w="2813" w:type="dxa"/>
+          <w:trHeight w:val="683"/>
+        </w:trPr>
+        <w:tc>
+          <w:tcPr>
+            <w:tcW w:w="3646" w:type="dxa"/>
           </w:tcPr>
           <w:p>
             <w:r>
               <w:t xml:space="preserve">-action: </w:t>
             </w:r>
-            <w:proofErr w:type="spellStart"/>
-            <w:proofErr w:type="gramStart"/>
-            <w:r>
-              <w:t>enum</w:t>
-            </w:r>
-            <w:proofErr w:type="spellEnd"/>
+            <w:r>
+              <w:t>String</w:t>
+            </w:r>
             <w:r>
               <w:t>;</w:t>
             </w:r>
-            <w:proofErr w:type="gramEnd"/>
-          </w:p>
-          <w:p>
-            <w:r>
-              <w:t>-cost: int;</w:t>
+          </w:p>
+          <w:p>
+            <w:r>
+              <w:t>-</w:t>
+            </w:r>
+            <w:r>
+              <w:t>target: int;</w:t>
+            </w:r>
+          </w:p>
+          <w:p>
+            <w:r>
+              <w:t>-result: int;</w:t>
+            </w:r>
+          </w:p>
+          <w:p>
+            <w:r>
+              <w:t>-requirement: int;</w:t>
+            </w:r>
+          </w:p>
+          <w:p>
+            <w:r>
+              <w:t>-multiplier: double;</w:t>
+            </w:r>
+          </w:p>
+          <w:p>
+            <w:r>
+              <w:t>-priority: int;</w:t>
+            </w:r>
+          </w:p>
+        </w:tc>
+      </w:tr>
+      <w:tr>
+        <w:trPr>
+          <w:trHeight w:val="683"/>
+        </w:trPr>
+        <w:tc>
+          <w:tcPr>
+            <w:tcW w:w="3646" w:type="dxa"/>
+          </w:tcPr>
+          <w:p>
+            <w:r>
+              <w:t>+doSpecial(dice : ArrayList&lt;integer&gt;) : ArrayList&lt;integer&gt;;</w:t>
+            </w:r>
+          </w:p>
+          <w:p>
+            <w:r>
+              <w:t>+makeTransform(target: int, result: int) : void;</w:t>
+            </w:r>
+          </w:p>
+          <w:p>
+            <w:r>
+              <w:lastRenderedPageBreak/>
+              <w:t>+makeMultiTransform(target: int, result: int, requirement: int) : void;</w:t>
+            </w:r>
+          </w:p>
+          <w:p>
+            <w:r>
+              <w:t>+makeDiceAdder(target: int, result: int, requirement: int) : void;</w:t>
+            </w:r>
+          </w:p>
+          <w:p>
+            <w:r>
+              <w:t>+makeReroll(target: int) : void;</w:t>
+            </w:r>
+          </w:p>
+          <w:p>
+            <w:r>
+              <w:t>+makeDamageAdder(target: int, result: int) : void;</w:t>
+            </w:r>
+          </w:p>
+          <w:p>
+            <w:r>
+              <w:t>+makeDamageMultiplier(target: int, multiplier: double, requirement: int) : void;</w:t>
             </w:r>
           </w:p>
         </w:tc>
@@ -1407,7 +1063,7 @@
     <w:tbl>
       <w:tblPr>
         <w:tblStyle w:val="TableGrid"/>
-        <w:tblpPr w:leftFromText="180" w:rightFromText="180" w:vertAnchor="text" w:horzAnchor="page" w:tblpX="5215" w:tblpY="-737"/>
+        <w:tblpPr w:leftFromText="180" w:rightFromText="180" w:vertAnchor="text" w:horzAnchor="page" w:tblpX="5437" w:tblpY="-188"/>
         <w:tblW w:w="0" w:type="auto"/>
         <w:tblLook w:val="04A0" w:firstRow="1" w:lastRow="0" w:firstColumn="1" w:lastColumn="0" w:noHBand="0" w:noVBand="1"/>
       </w:tblPr>
@@ -1435,6 +1091,7 @@
                 <w:b/>
                 <w:bCs/>
               </w:rPr>
+              <w:lastRenderedPageBreak/>
               <w:t>Cargo</w:t>
             </w:r>
           </w:p>
@@ -1450,64 +1107,78 @@
           </w:tcPr>
           <w:p>
             <w:r>
-              <w:t>-</w:t>
+              <w:t>-modifyStat: Stats;</w:t>
+            </w:r>
+          </w:p>
+          <w:p>
+            <w:r>
+              <w:t>-modifyAmount: int;</w:t>
+            </w:r>
+          </w:p>
+        </w:tc>
+      </w:tr>
+      <w:tr>
+        <w:trPr>
+          <w:trHeight w:val="288"/>
+        </w:trPr>
+        <w:tc>
+          <w:tcPr>
+            <w:tcW w:w="3030" w:type="dxa"/>
+          </w:tcPr>
+          <w:p>
+            <w:r>
+              <w:t>+</w:t>
             </w:r>
             <w:proofErr w:type="spellStart"/>
             <w:r>
-              <w:t>modif</w:t>
-            </w:r>
-            <w:r>
-              <w:t>yStat</w:t>
+              <w:t>toString</w:t>
             </w:r>
             <w:proofErr w:type="spellEnd"/>
             <w:r>
-              <w:t xml:space="preserve">: </w:t>
-            </w:r>
-            <w:proofErr w:type="gramStart"/>
-            <w:r>
-              <w:t>String;</w:t>
-            </w:r>
-            <w:proofErr w:type="gramEnd"/>
-          </w:p>
-          <w:p>
-            <w:r>
-              <w:t>-</w:t>
+              <w:t>() : String;</w:t>
+            </w:r>
+          </w:p>
+          <w:p>
+            <w:r>
+              <w:t>+</w:t>
             </w:r>
             <w:proofErr w:type="spellStart"/>
             <w:r>
-              <w:t>modifyAmount</w:t>
+              <w:t>alterStat</w:t>
             </w:r>
             <w:proofErr w:type="spellEnd"/>
             <w:r>
-              <w:t>: int;</w:t>
+              <w:t>(player: Player, modifier: int) : Boolean;</w:t>
             </w:r>
           </w:p>
         </w:tc>
       </w:tr>
     </w:tbl>
+    <w:p/>
+    <w:p/>
+    <w:p/>
     <w:p/>
     <w:p/>
     <w:tbl>
       <w:tblPr>
         <w:tblStyle w:val="TableGrid"/>
-        <w:tblpPr w:leftFromText="180" w:rightFromText="180" w:vertAnchor="text" w:horzAnchor="page" w:tblpX="3208" w:tblpY="-151"/>
+        <w:tblpPr w:leftFromText="180" w:rightFromText="180" w:vertAnchor="text" w:horzAnchor="page" w:tblpX="6913" w:tblpY="361"/>
         <w:tblW w:w="0" w:type="auto"/>
         <w:tblLook w:val="04A0" w:firstRow="1" w:lastRow="0" w:firstColumn="1" w:lastColumn="0" w:noHBand="0" w:noVBand="1"/>
       </w:tblPr>
       <w:tblGrid>
-        <w:gridCol w:w="2813"/>
+        <w:gridCol w:w="1689"/>
       </w:tblGrid>
       <w:tr>
         <w:trPr>
-          <w:trHeight w:val="276"/>
-        </w:trPr>
-        <w:tc>
-          <w:tcPr>
-            <w:tcW w:w="2813" w:type="dxa"/>
+          <w:trHeight w:val="394"/>
+        </w:trPr>
+        <w:tc>
+          <w:tcPr>
+            <w:tcW w:w="1689" w:type="dxa"/>
           </w:tcPr>
           <w:p>
             <w:pPr>
-              <w:jc w:val="center"/>
               <w:rPr>
                 <w:b/>
                 <w:bCs/>
@@ -1518,45 +1189,214 @@
                 <w:b/>
                 <w:bCs/>
               </w:rPr>
-              <w:t>Damage</w:t>
-            </w:r>
-          </w:p>
-        </w:tc>
-      </w:tr>
-      <w:tr>
-        <w:trPr>
-          <w:trHeight w:val="561"/>
-        </w:trPr>
-        <w:tc>
-          <w:tcPr>
-            <w:tcW w:w="2813" w:type="dxa"/>
-          </w:tcPr>
-          <w:p>
-            <w:r>
-              <w:t xml:space="preserve">-name: </w:t>
-            </w:r>
-            <w:proofErr w:type="gramStart"/>
-            <w:r>
-              <w:t>String;</w:t>
-            </w:r>
-            <w:proofErr w:type="gramEnd"/>
-          </w:p>
-          <w:p>
-            <w:r>
-              <w:t>-effect:</w:t>
-            </w:r>
-            <w:r>
-              <w:t xml:space="preserve"> </w:t>
-            </w:r>
-            <w:proofErr w:type="spellStart"/>
-            <w:r>
-              <w:t>enum</w:t>
-            </w:r>
-            <w:proofErr w:type="spellEnd"/>
-            <w:r>
-              <w:t>;</w:t>
-            </w:r>
-          </w:p>
+              <w:t>Logbook</w:t>
+            </w:r>
+          </w:p>
+        </w:tc>
+      </w:tr>
+      <w:tr>
+        <w:trPr>
+          <w:trHeight w:val="535"/>
+        </w:trPr>
+        <w:tc>
+          <w:tcPr>
+            <w:tcW w:w="1689" w:type="dxa"/>
+          </w:tcPr>
+          <w:p/>
+        </w:tc>
+      </w:tr>
+      <w:tr>
+        <w:trPr>
+          <w:trHeight w:val="535"/>
+        </w:trPr>
+        <w:tc>
+          <w:tcPr>
+            <w:tcW w:w="1689" w:type="dxa"/>
+          </w:tcPr>
+          <w:p/>
+        </w:tc>
+      </w:tr>
+    </w:tbl>
+    <w:p/>
+    <w:tbl>
+      <w:tblPr>
+        <w:tblStyle w:val="TableGrid"/>
+        <w:tblW w:w="0" w:type="auto"/>
+        <w:tblLook w:val="04A0" w:firstRow="1" w:lastRow="0" w:firstColumn="1" w:lastColumn="0" w:noHBand="0" w:noVBand="1"/>
+      </w:tblPr>
+      <w:tblGrid>
+        <w:gridCol w:w="1689"/>
+      </w:tblGrid>
+      <w:tr>
+        <w:trPr>
+          <w:trHeight w:val="394"/>
+        </w:trPr>
+        <w:tc>
+          <w:tcPr>
+            <w:tcW w:w="1499" w:type="dxa"/>
+          </w:tcPr>
+          <w:p>
+            <w:pPr>
+              <w:rPr>
+                <w:b/>
+                <w:bCs/>
+              </w:rPr>
+            </w:pPr>
+            <w:r>
+              <w:rPr>
+                <w:b/>
+                <w:bCs/>
+              </w:rPr>
+              <w:t>ChangingButton</w:t>
+            </w:r>
+          </w:p>
+        </w:tc>
+      </w:tr>
+      <w:tr>
+        <w:trPr>
+          <w:trHeight w:val="535"/>
+        </w:trPr>
+        <w:tc>
+          <w:tcPr>
+            <w:tcW w:w="1499" w:type="dxa"/>
+          </w:tcPr>
+          <w:p>
+            <w:r>
+              <w:t>-action: Actions;</w:t>
+            </w:r>
+          </w:p>
+          <w:p>
+            <w:r>
+              <w:t>-value: int;</w:t>
+            </w:r>
+          </w:p>
+        </w:tc>
+      </w:tr>
+      <w:tr>
+        <w:trPr>
+          <w:trHeight w:val="535"/>
+        </w:trPr>
+        <w:tc>
+          <w:tcPr>
+            <w:tcW w:w="1499" w:type="dxa"/>
+          </w:tcPr>
+          <w:p/>
+        </w:tc>
+      </w:tr>
+    </w:tbl>
+    <w:tbl>
+      <w:tblPr>
+        <w:tblStyle w:val="TableGrid"/>
+        <w:tblpPr w:leftFromText="180" w:rightFromText="180" w:vertAnchor="text" w:horzAnchor="page" w:tblpX="4021" w:tblpY="-1532"/>
+        <w:tblW w:w="0" w:type="auto"/>
+        <w:tblLook w:val="04A0" w:firstRow="1" w:lastRow="0" w:firstColumn="1" w:lastColumn="0" w:noHBand="0" w:noVBand="1"/>
+      </w:tblPr>
+      <w:tblGrid>
+        <w:gridCol w:w="1689"/>
+      </w:tblGrid>
+      <w:tr>
+        <w:trPr>
+          <w:trHeight w:val="394"/>
+        </w:trPr>
+        <w:tc>
+          <w:tcPr>
+            <w:tcW w:w="1689" w:type="dxa"/>
+          </w:tcPr>
+          <w:p>
+            <w:pPr>
+              <w:rPr>
+                <w:b/>
+                <w:bCs/>
+              </w:rPr>
+            </w:pPr>
+            <w:r>
+              <w:rPr>
+                <w:b/>
+                <w:bCs/>
+              </w:rPr>
+              <w:t>Entry</w:t>
+            </w:r>
+          </w:p>
+        </w:tc>
+      </w:tr>
+      <w:tr>
+        <w:trPr>
+          <w:trHeight w:val="535"/>
+        </w:trPr>
+        <w:tc>
+          <w:tcPr>
+            <w:tcW w:w="1689" w:type="dxa"/>
+          </w:tcPr>
+          <w:p/>
+        </w:tc>
+      </w:tr>
+      <w:tr>
+        <w:trPr>
+          <w:trHeight w:val="535"/>
+        </w:trPr>
+        <w:tc>
+          <w:tcPr>
+            <w:tcW w:w="1689" w:type="dxa"/>
+          </w:tcPr>
+          <w:p/>
+        </w:tc>
+      </w:tr>
+    </w:tbl>
+    <w:p/>
+    <w:tbl>
+      <w:tblPr>
+        <w:tblStyle w:val="TableGrid"/>
+        <w:tblW w:w="0" w:type="auto"/>
+        <w:tblLook w:val="04A0" w:firstRow="1" w:lastRow="0" w:firstColumn="1" w:lastColumn="0" w:noHBand="0" w:noVBand="1"/>
+      </w:tblPr>
+      <w:tblGrid>
+        <w:gridCol w:w="1499"/>
+      </w:tblGrid>
+      <w:tr>
+        <w:trPr>
+          <w:trHeight w:val="394"/>
+        </w:trPr>
+        <w:tc>
+          <w:tcPr>
+            <w:tcW w:w="1499" w:type="dxa"/>
+          </w:tcPr>
+          <w:p>
+            <w:pPr>
+              <w:rPr>
+                <w:b/>
+                <w:bCs/>
+              </w:rPr>
+            </w:pPr>
+            <w:r>
+              <w:rPr>
+                <w:b/>
+                <w:bCs/>
+              </w:rPr>
+              <w:t>ImagePanel</w:t>
+            </w:r>
+          </w:p>
+        </w:tc>
+      </w:tr>
+      <w:tr>
+        <w:trPr>
+          <w:trHeight w:val="535"/>
+        </w:trPr>
+        <w:tc>
+          <w:tcPr>
+            <w:tcW w:w="1499" w:type="dxa"/>
+          </w:tcPr>
+          <w:p/>
+        </w:tc>
+      </w:tr>
+      <w:tr>
+        <w:trPr>
+          <w:trHeight w:val="535"/>
+        </w:trPr>
+        <w:tc>
+          <w:tcPr>
+            <w:tcW w:w="1499" w:type="dxa"/>
+          </w:tcPr>
+          <w:p/>
         </w:tc>
       </w:tr>
     </w:tbl>
@@ -1572,7 +1412,7 @@
 </file>
 
 <file path=word/styles.xml><?xml version="1.0" encoding="utf-8"?>
-<w:styles xmlns:mc="http://schemas.openxmlformats.org/markup-compatibility/2006" xmlns:r="http://schemas.openxmlformats.org/officeDocument/2006/relationships" xmlns:w="http://schemas.openxmlformats.org/wordprocessingml/2006/main" xmlns:w14="http://schemas.microsoft.com/office/word/2010/wordml" xmlns:w15="http://schemas.microsoft.com/office/word/2012/wordml" xmlns:w16cex="http://schemas.microsoft.com/office/word/2018/wordml/cex" xmlns:w16cid="http://schemas.microsoft.com/office/word/2016/wordml/cid" xmlns:w16="http://schemas.microsoft.com/office/word/2018/wordml" xmlns:w16se="http://schemas.microsoft.com/office/word/2015/wordml/symex" mc:Ignorable="w14 w15 w16se w16cid w16 w16cex">
+<w:styles xmlns:mc="http://schemas.openxmlformats.org/markup-compatibility/2006" xmlns:r="http://schemas.openxmlformats.org/officeDocument/2006/relationships" xmlns:w="http://schemas.openxmlformats.org/wordprocessingml/2006/main" xmlns:w14="http://schemas.microsoft.com/office/word/2010/wordml" xmlns:w15="http://schemas.microsoft.com/office/word/2012/wordml" xmlns:w16cex="http://schemas.microsoft.com/office/word/2018/wordml/cex" xmlns:w16cid="http://schemas.microsoft.com/office/word/2016/wordml/cid" xmlns:w16="http://schemas.microsoft.com/office/word/2018/wordml" xmlns:w16sdtdh="http://schemas.microsoft.com/office/word/2020/wordml/sdtdatahash" xmlns:w16se="http://schemas.microsoft.com/office/word/2015/wordml/symex" mc:Ignorable="w14 w15 w16se w16cid w16 w16cex w16sdtdh">
   <w:docDefaults>
     <w:rPrDefault>
       <w:rPr>

</xml_diff>